<commit_message>
update from week 1 lab
</commit_message>
<xml_diff>
--- a/week1/Lab_Template.docx
+++ b/week1/Lab_Template.docx
@@ -242,6 +242,60 @@
       <w:pPr>
         <w:pStyle w:val="ListParagraph"/>
         <w:numPr>
+          <w:ilvl w:val="2"/>
+          <w:numId w:val="1"/>
+        </w:numPr>
+        <w:rPr>
+          <w:color w:val="FF0000"/>
+          <w:u w:val="single"/>
+        </w:rPr>
+      </w:pPr>
+      <w:r>
+        <w:rPr>
+          <w:color w:val="FF0000"/>
+        </w:rPr>
+        <w:t xml:space="preserve">pip install </w:t>
+      </w:r>
+      <w:proofErr w:type="spellStart"/>
+      <w:r>
+        <w:rPr>
+          <w:color w:val="FF0000"/>
+        </w:rPr>
+        <w:t>tensorflow</w:t>
+      </w:r>
+      <w:proofErr w:type="spellEnd"/>
+    </w:p>
+    <w:p>
+      <w:pPr>
+        <w:pStyle w:val="ListParagraph"/>
+        <w:numPr>
+          <w:ilvl w:val="2"/>
+          <w:numId w:val="1"/>
+        </w:numPr>
+        <w:rPr>
+          <w:color w:val="FF0000"/>
+          <w:u w:val="single"/>
+        </w:rPr>
+      </w:pPr>
+      <w:proofErr w:type="spellStart"/>
+      <w:r>
+        <w:rPr>
+          <w:color w:val="FF0000"/>
+        </w:rPr>
+        <w:t>conda</w:t>
+      </w:r>
+      <w:proofErr w:type="spellEnd"/>
+      <w:r>
+        <w:rPr>
+          <w:color w:val="FF0000"/>
+        </w:rPr>
+        <w:t xml:space="preserve"> install matplotlib</w:t>
+      </w:r>
+    </w:p>
+    <w:p>
+      <w:pPr>
+        <w:pStyle w:val="ListParagraph"/>
+        <w:numPr>
           <w:ilvl w:val="0"/>
           <w:numId w:val="1"/>
         </w:numPr>
@@ -319,7 +373,7 @@
           <w:u w:val="single"/>
         </w:rPr>
       </w:pPr>
-      <w:hyperlink r:id="rId8" w:history="1">
+      <w:hyperlink r:id="rId8" w:anchor="1-gitlab-beginner" w:history="1">
         <w:r>
           <w:rPr>
             <w:rStyle w:val="Hyperlink"/>
@@ -712,6 +766,7 @@
         </w:rPr>
       </w:pPr>
       <w:r>
+        <w:lastRenderedPageBreak/>
         <w:t>Paste URL in VS Code</w:t>
       </w:r>
     </w:p>
@@ -742,7 +797,6 @@
         </w:rPr>
       </w:pPr>
       <w:r>
-        <w:lastRenderedPageBreak/>
         <w:t>Copy / Paste Access Token</w:t>
       </w:r>
     </w:p>

</xml_diff>